<commit_message>
Updated Understanding Cybersecurity Risk Freshness in an AVCDL Context AVCDL elaboration document (formatting issue)
</commit_message>
<xml_diff>
--- a/source/reference_documents/elaboration_documents/Understanding Cybersecurity Risk Freshness in an AVCDL Context/Understanding Cybersecurity Risk Freshness in an AVCDL Context.docx
+++ b/source/reference_documents/elaboration_documents/Understanding Cybersecurity Risk Freshness in an AVCDL Context/Understanding Cybersecurity Risk Freshness in an AVCDL Context.docx
@@ -32,7 +32,7 @@
         <w:t xml:space="preserve">Version </w:t>
       </w:r>
       <w:r>
-        <w:t>3</w:t>
+        <w:t>4</w:t>
       </w:r>
     </w:p>
     <w:p>
@@ -52,7 +52,7 @@
         <w:rPr>
           <w:noProof/>
         </w:rPr>
-        <w:t>8/4/22 9:59 AM</w:t>
+        <w:t>3/7/24 2:13 PM</w:t>
       </w:r>
       <w:r>
         <w:fldChar w:fldCharType="end"/>
@@ -553,24 +553,13 @@
       </w:r>
       <w:r>
         <w:tab/>
-      </w:r>
-      <w:r>
         <w:t>S</w:t>
       </w:r>
       <w:r>
         <w:t>ymbology</w:t>
       </w:r>
       <w:r>
-        <w:t xml:space="preserve"> for this diagram</w:t>
-      </w:r>
-      <w:r>
-        <w:t xml:space="preserve"> is described in the</w:t>
-      </w:r>
-      <w:r>
-        <w:t xml:space="preserve"> AVCDL elaboration document,</w:t>
-      </w:r>
-      <w:r>
-        <w:t xml:space="preserve"> </w:t>
+        <w:t xml:space="preserve"> for this diagram is described in the AVCDL elaboration document, </w:t>
       </w:r>
       <w:r>
         <w:rPr>
@@ -629,10 +618,7 @@
         <w:jc w:val="both"/>
       </w:pPr>
       <w:r>
-        <w:t xml:space="preserve">The </w:t>
-      </w:r>
-      <w:r>
-        <w:t xml:space="preserve">following shows the global feedforward / feedback enabled by the </w:t>
+        <w:t xml:space="preserve">The following shows the global feedforward / feedback enabled by the </w:t>
       </w:r>
       <w:r>
         <w:rPr>
@@ -661,8 +647,6 @@
       </w:r>
       <w:r>
         <w:tab/>
-      </w:r>
-      <w:r>
         <w:t xml:space="preserve">Diagram </w:t>
       </w:r>
       <w:hyperlink w:anchor="_Symbology" w:history="1">
@@ -754,12 +738,7 @@
       </w:r>
       <w:r>
         <w:tab/>
-      </w:r>
-      <w:r>
-        <w:t>Only items relevant to feedforward / feedback are shown</w:t>
-      </w:r>
-      <w:r>
-        <w:t>.</w:t>
+        <w:t>Only items relevant to feedforward / feedback are shown.</w:t>
       </w:r>
     </w:p>
     <w:p>
@@ -778,10 +757,7 @@
         <w:t>AVCDL</w:t>
       </w:r>
       <w:r>
-        <w:t xml:space="preserve"> processes</w:t>
-      </w:r>
-      <w:r>
-        <w:t>.</w:t>
+        <w:t xml:space="preserve"> processes.</w:t>
       </w:r>
     </w:p>
     <w:p>
@@ -800,15 +776,7 @@
       </w:r>
       <w:r>
         <w:tab/>
-      </w:r>
-      <w:r>
-        <w:t>For the purpose of this document, a new product is presumed</w:t>
-      </w:r>
-      <w:r>
-        <w:t>.</w:t>
-      </w:r>
-      <w:r>
-        <w:t xml:space="preserve"> In the case of product revisions, it is presumed that learnings from earlier revisions of the product are integrated into the base information.</w:t>
+        <w:t>For the purpose of this document, a new product is presumed. In the case of product revisions, it is presumed that learnings from earlier revisions of the product are integrated into the base information.</w:t>
       </w:r>
     </w:p>
     <w:p>
@@ -827,8 +795,6 @@
       </w:r>
       <w:r>
         <w:tab/>
-      </w:r>
-      <w:r>
         <w:t xml:space="preserve">In order to focus on feedback aspects, the details of the </w:t>
       </w:r>
       <w:r>
@@ -839,13 +805,7 @@
         <w:t>AVCDL</w:t>
       </w:r>
       <w:r>
-        <w:t xml:space="preserve"> processes have been greatly simplified</w:t>
-      </w:r>
-      <w:r>
-        <w:t>.</w:t>
-      </w:r>
-      <w:r>
-        <w:t xml:space="preserve"> References to the </w:t>
+        <w:t xml:space="preserve"> processes have been greatly simplified. References to the </w:t>
       </w:r>
       <w:r>
         <w:t>relevant</w:t>
@@ -1560,7 +1520,7 @@
                 <w:noProof/>
               </w:rPr>
               <w:drawing>
-                <wp:inline distT="0" distB="0" distL="0" distR="0" wp14:anchorId="7A62F108" wp14:editId="28C49CC0">
+                <wp:inline distT="0" distB="0" distL="0" distR="0" wp14:anchorId="7A62F108" wp14:editId="05CC6F07">
                   <wp:extent cx="1040859" cy="225261"/>
                   <wp:effectExtent l="0" t="0" r="635" b="3810"/>
                   <wp:docPr id="30" name="Picture 30" descr="A picture containing indoor&#10;&#10;Description automatically generated"/>
@@ -1911,19 +1871,7 @@
         <w:spacing w:after="240"/>
       </w:pPr>
       <w:r>
-        <w:t xml:space="preserve">The </w:t>
-      </w:r>
-      <w:r>
-        <w:t>design</w:t>
-      </w:r>
-      <w:r>
-        <w:t xml:space="preserve"> phase ha</w:t>
-      </w:r>
-      <w:r>
-        <w:t>s</w:t>
-      </w:r>
-      <w:r>
-        <w:t xml:space="preserve"> the following feedback behavior.</w:t>
+        <w:t>The design phase has the following feedback behavior.</w:t>
       </w:r>
     </w:p>
     <w:p>
@@ -2160,13 +2108,7 @@
         <w:spacing w:after="240"/>
       </w:pPr>
       <w:r>
-        <w:t xml:space="preserve">The </w:t>
-      </w:r>
-      <w:r>
-        <w:t>implementation</w:t>
-      </w:r>
-      <w:r>
-        <w:t xml:space="preserve"> phase has the following feedback behavior.</w:t>
+        <w:t>The implementation phase has the following feedback behavior.</w:t>
       </w:r>
     </w:p>
     <w:p>
@@ -2415,13 +2357,7 @@
         <w:spacing w:after="240"/>
       </w:pPr>
       <w:r>
-        <w:t xml:space="preserve">The </w:t>
-      </w:r>
-      <w:r>
-        <w:t>verification</w:t>
-      </w:r>
-      <w:r>
-        <w:t xml:space="preserve"> phase has the following feedback behavior.</w:t>
+        <w:t>The verification phase has the following feedback behavior.</w:t>
       </w:r>
     </w:p>
     <w:p>
@@ -2612,13 +2548,7 @@
         <w:spacing w:after="240"/>
       </w:pPr>
       <w:r>
-        <w:t xml:space="preserve">The </w:t>
-      </w:r>
-      <w:r>
-        <w:t>release</w:t>
-      </w:r>
-      <w:r>
-        <w:t xml:space="preserve"> phase has the following feedback behavior.</w:t>
+        <w:t>The release phase has the following feedback behavior.</w:t>
       </w:r>
     </w:p>
     <w:p>
@@ -2681,10 +2611,7 @@
         <w:t xml:space="preserve">The </w:t>
       </w:r>
       <w:r>
-        <w:t>release</w:t>
-      </w:r>
-      <w:r>
-        <w:t xml:space="preserve"> phase </w:t>
+        <w:t xml:space="preserve">release phase </w:t>
       </w:r>
       <w:r>
         <w:t>has</w:t>
@@ -2700,13 +2627,7 @@
         <w:t>final security review</w:t>
       </w:r>
       <w:r>
-        <w:t xml:space="preserve"> activit</w:t>
-      </w:r>
-      <w:r>
-        <w:t>y</w:t>
-      </w:r>
-      <w:r>
-        <w:t xml:space="preserve">. In addition, the </w:t>
+        <w:t xml:space="preserve"> activity. In addition, the </w:t>
       </w:r>
       <w:r>
         <w:rPr>
@@ -2745,13 +2666,7 @@
         <w:spacing w:after="240"/>
       </w:pPr>
       <w:r>
-        <w:t xml:space="preserve">The </w:t>
-      </w:r>
-      <w:r>
-        <w:t>operation</w:t>
-      </w:r>
-      <w:r>
-        <w:t xml:space="preserve"> phase has the following feedback behavior.</w:t>
+        <w:t>The operation phase has the following feedback behavior.</w:t>
       </w:r>
     </w:p>
     <w:p>
@@ -3066,10 +2981,7 @@
         <w:pStyle w:val="Heading2"/>
       </w:pPr>
       <w:r>
-        <w:t>Task / Issue</w:t>
-      </w:r>
-      <w:r>
-        <w:t xml:space="preserve"> </w:t>
+        <w:t xml:space="preserve">Task / Issue </w:t>
       </w:r>
       <w:r>
         <w:t xml:space="preserve">Tracking </w:t>
@@ -3345,13 +3257,25 @@
         <w:rPr>
           <w:b/>
         </w:rPr>
-        <w:t xml:space="preserve">Autonomous Vehicle Cybersecurity Development Lifecycle </w:t>
-      </w:r>
-      <w:r>
-        <w:rPr>
-          <w:bCs/>
-        </w:rPr>
-        <w:t>(AVCDL primary document)</w:t>
+        <w:t>AVCDL</w:t>
+      </w:r>
+      <w:r>
+        <w:rPr>
+          <w:bCs/>
+        </w:rPr>
+        <w:t xml:space="preserve"> </w:t>
+      </w:r>
+      <w:r>
+        <w:rPr>
+          <w:bCs/>
+        </w:rPr>
+        <w:t xml:space="preserve">(AVCDL </w:t>
+      </w:r>
+      <w:r>
+        <w:rPr>
+          <w:bCs/>
+        </w:rPr>
+        <w:t>primary document)</w:t>
       </w:r>
     </w:p>
     <w:p>
@@ -3432,13 +3356,7 @@
         <w:t>AVCDL</w:t>
       </w:r>
       <w:r>
-        <w:t xml:space="preserve"> </w:t>
-      </w:r>
-      <w:r>
-        <w:t>elaboration</w:t>
-      </w:r>
-      <w:r>
-        <w:t xml:space="preserve"> document)</w:t>
+        <w:t xml:space="preserve"> elaboration document)</w:t>
       </w:r>
     </w:p>
     <w:p>
@@ -3665,6 +3583,7 @@
       <w:pgMar w:top="1440" w:right="1440" w:bottom="1440" w:left="1440" w:header="720" w:footer="720" w:gutter="0"/>
       <w:pgNumType w:start="1"/>
       <w:cols w:space="720"/>
+      <w:titlePg/>
     </w:sectPr>
   </w:body>
 </w:document>

</xml_diff>